<commit_message>
change folder structure (create report-rmd folder)
</commit_message>
<xml_diff>
--- a/report/report-rmd/tech-report-cover.docx
+++ b/report/report-rmd/tech-report-cover.docx
@@ -184,7 +184,7 @@
                 <w:sz w:val="28"/>
                 <w:szCs w:val="28"/>
               </w:rPr>
-              <w:t>L.C. Walker</w:t>
+              <w:t>L</w:t>
             </w:r>
             <w:r>
               <w:rPr>
@@ -193,7 +193,79 @@
                 <w:sz w:val="28"/>
                 <w:szCs w:val="28"/>
               </w:rPr>
-              <w:t>, L.A. Rogers, S.C. Anderson, and D.R. Haggarty</w:t>
+              <w:t xml:space="preserve">eah </w:t>
+            </w:r>
+            <w:r>
+              <w:rPr>
+                <w:rFonts w:ascii="Microsoft Sans Serif" w:hAnsi="Microsoft Sans Serif" w:cs="Microsoft Sans Serif"/>
+                <w:noProof/>
+                <w:sz w:val="28"/>
+                <w:szCs w:val="28"/>
+              </w:rPr>
+              <w:t>C. Walker</w:t>
+            </w:r>
+            <w:r>
+              <w:rPr>
+                <w:rFonts w:ascii="Microsoft Sans Serif" w:hAnsi="Microsoft Sans Serif" w:cs="Microsoft Sans Serif"/>
+                <w:noProof/>
+                <w:sz w:val="28"/>
+                <w:szCs w:val="28"/>
+              </w:rPr>
+              <w:t>, L</w:t>
+            </w:r>
+            <w:r>
+              <w:rPr>
+                <w:rFonts w:ascii="Microsoft Sans Serif" w:hAnsi="Microsoft Sans Serif" w:cs="Microsoft Sans Serif"/>
+                <w:noProof/>
+                <w:sz w:val="28"/>
+                <w:szCs w:val="28"/>
+              </w:rPr>
+              <w:t xml:space="preserve">uke </w:t>
+            </w:r>
+            <w:r>
+              <w:rPr>
+                <w:rFonts w:ascii="Microsoft Sans Serif" w:hAnsi="Microsoft Sans Serif" w:cs="Microsoft Sans Serif"/>
+                <w:noProof/>
+                <w:sz w:val="28"/>
+                <w:szCs w:val="28"/>
+              </w:rPr>
+              <w:t>A. Rogers, S</w:t>
+            </w:r>
+            <w:r>
+              <w:rPr>
+                <w:rFonts w:ascii="Microsoft Sans Serif" w:hAnsi="Microsoft Sans Serif" w:cs="Microsoft Sans Serif"/>
+                <w:noProof/>
+                <w:sz w:val="28"/>
+                <w:szCs w:val="28"/>
+              </w:rPr>
+              <w:t xml:space="preserve">ean </w:t>
+            </w:r>
+            <w:r>
+              <w:rPr>
+                <w:rFonts w:ascii="Microsoft Sans Serif" w:hAnsi="Microsoft Sans Serif" w:cs="Microsoft Sans Serif"/>
+                <w:noProof/>
+                <w:sz w:val="28"/>
+                <w:szCs w:val="28"/>
+              </w:rPr>
+              <w:t>C. Anderson, and D</w:t>
+            </w:r>
+            <w:r>
+              <w:rPr>
+                <w:rFonts w:ascii="Microsoft Sans Serif" w:hAnsi="Microsoft Sans Serif" w:cs="Microsoft Sans Serif"/>
+                <w:noProof/>
+                <w:sz w:val="28"/>
+                <w:szCs w:val="28"/>
+              </w:rPr>
+              <w:t xml:space="preserve">ana </w:t>
+            </w:r>
+            <w:r>
+              <w:rPr>
+                <w:rFonts w:ascii="Microsoft Sans Serif" w:hAnsi="Microsoft Sans Serif" w:cs="Microsoft Sans Serif"/>
+                <w:noProof/>
+                <w:sz w:val="28"/>
+                <w:szCs w:val="28"/>
+              </w:rPr>
+              <w:t>R. Haggarty</w:t>
             </w:r>
             <w:r>
               <w:rPr>
@@ -342,7 +414,7 @@
                 <w:sz w:val="28"/>
                 <w:szCs w:val="28"/>
               </w:rPr>
-              <w:t>Nanaimo, British Columbia</w:t>
+              <w:t>3190 Hammond Bay Road</w:t>
             </w:r>
           </w:p>
           <w:p>
@@ -360,16 +432,25 @@
                 <w:sz w:val="28"/>
                 <w:szCs w:val="28"/>
               </w:rPr>
+              <w:t>Nanaimo, British Columbia</w:t>
+            </w:r>
+            <w:r>
+              <w:rPr>
+                <w:rFonts w:ascii="Microsoft Sans Serif" w:hAnsi="Microsoft Sans Serif" w:cs="Microsoft Sans Serif"/>
+                <w:noProof/>
+                <w:sz w:val="28"/>
+                <w:szCs w:val="28"/>
+              </w:rPr>
+              <w:t xml:space="preserve">, </w:t>
+            </w:r>
+            <w:r>
+              <w:rPr>
+                <w:rFonts w:ascii="Microsoft Sans Serif" w:hAnsi="Microsoft Sans Serif" w:cs="Microsoft Sans Serif"/>
+                <w:noProof/>
+                <w:sz w:val="28"/>
+                <w:szCs w:val="28"/>
+              </w:rPr>
               <w:t>V9T 6N7</w:t>
-            </w:r>
-            <w:r>
-              <w:rPr>
-                <w:rFonts w:ascii="Microsoft Sans Serif" w:hAnsi="Microsoft Sans Serif" w:cs="Microsoft Sans Serif"/>
-                <w:noProof/>
-                <w:sz w:val="28"/>
-                <w:szCs w:val="28"/>
-              </w:rPr>
-              <w:t xml:space="preserve"> </w:t>
             </w:r>
             <w:r>
               <w:rPr>

</xml_diff>

<commit_message>
updated title and year on tech report cover
</commit_message>
<xml_diff>
--- a/report/report-rmd/tech-report-cover.docx
+++ b/report/report-rmd/tech-report-cover.docx
@@ -98,7 +98,25 @@
                 <w:sz w:val="36"/>
                 <w:szCs w:val="36"/>
               </w:rPr>
-              <w:t>A review of biological samples collected from commercial groundfish fisheries, 1996-2022</w:t>
+              <w:t>A review of biological samples collected from commercial groundfish fisheries</w:t>
+            </w:r>
+            <w:r>
+              <w:rPr>
+                <w:rFonts w:ascii="Microsoft Sans Serif" w:hAnsi="Microsoft Sans Serif" w:cs="Microsoft Sans Serif"/>
+                <w:b/>
+                <w:sz w:val="36"/>
+                <w:szCs w:val="36"/>
+              </w:rPr>
+              <w:t xml:space="preserve"> in British Columbia</w:t>
+            </w:r>
+            <w:r>
+              <w:rPr>
+                <w:rFonts w:ascii="Microsoft Sans Serif" w:hAnsi="Microsoft Sans Serif" w:cs="Microsoft Sans Serif"/>
+                <w:b/>
+                <w:sz w:val="36"/>
+                <w:szCs w:val="36"/>
+              </w:rPr>
+              <w:t>, 1996-2022</w:t>
             </w:r>
             <w:r>
               <w:rPr>
@@ -536,7 +554,16 @@
                 <w:szCs w:val="28"/>
                 <w:lang w:val="fr-CA"/>
               </w:rPr>
-              <w:t>2023</w:t>
+              <w:t>202</w:t>
+            </w:r>
+            <w:r>
+              <w:rPr>
+                <w:rFonts w:ascii="Microsoft Sans Serif" w:hAnsi="Microsoft Sans Serif" w:cs="Microsoft Sans Serif"/>
+                <w:sz w:val="28"/>
+                <w:szCs w:val="28"/>
+                <w:lang w:val="fr-CA"/>
+              </w:rPr>
+              <w:t>4</w:t>
             </w:r>
             <w:r>
               <w:rPr>
@@ -909,7 +936,7 @@
                                   </pic:cNvPicPr>
                                 </pic:nvPicPr>
                                 <pic:blipFill>
-                                  <a:blip r:embed="rId1">
+                                  <a:blip r:embed="rId2">
                                     <a:extLst>
                                       <a:ext uri="{28A0092B-C50C-407E-A947-70E740481C1C}">
                                         <a14:useLocalDpi xmlns:a14="http://schemas.microsoft.com/office/drawing/2010/main" val="0"/>
@@ -1028,7 +1055,7 @@
                                         </pic:cNvPicPr>
                                       </pic:nvPicPr>
                                       <pic:blipFill>
-                                        <a:blip r:embed="rId2">
+                                        <a:blip r:embed="rId3">
                                           <a:extLst>
                                             <a:ext uri="{28A0092B-C50C-407E-A947-70E740481C1C}">
                                               <a14:useLocalDpi xmlns:a14="http://schemas.microsoft.com/office/drawing/2010/main" val="0"/>
@@ -1106,7 +1133,7 @@
                                   </pic:cNvPicPr>
                                 </pic:nvPicPr>
                                 <pic:blipFill>
-                                  <a:blip r:embed="rId2">
+                                  <a:blip r:embed="rId4">
                                     <a:extLst>
                                       <a:ext uri="{28A0092B-C50C-407E-A947-70E740481C1C}">
                                         <a14:useLocalDpi xmlns:a14="http://schemas.microsoft.com/office/drawing/2010/main" val="0"/>

</xml_diff>